<commit_message>
Home and City page updated
</commit_message>
<xml_diff>
--- a/final/Term Website Planning Document.docx
+++ b/final/Term Website Planning Document.docx
@@ -52,15 +52,7 @@
         <w:t xml:space="preserve">The site also keeps the members informed about upcoming events and programs, and it also helps them strengthen </w:t>
       </w:r>
       <w:r>
-        <w:t xml:space="preserve">the relationships with others through social media such as </w:t>
-      </w:r>
-      <w:proofErr w:type="spellStart"/>
-      <w:r>
-        <w:t>facebook</w:t>
-      </w:r>
-      <w:proofErr w:type="spellEnd"/>
-      <w:r>
-        <w:t xml:space="preserve"> and Instagram. The members are encouraged to share their stories/ businesses on those sites. </w:t>
+        <w:t xml:space="preserve">the relationships with others through social media such as facebook and Instagram. The members are encouraged to share their stories/ businesses on those sites. </w:t>
       </w:r>
     </w:p>
     <w:p>
@@ -206,13 +198,8 @@
         <w:spacing w:after="0" w:line="240" w:lineRule="auto"/>
       </w:pPr>
       <w:r>
-        <w:t xml:space="preserve">Name: James </w:t>
-      </w:r>
-      <w:proofErr w:type="spellStart"/>
-      <w:r>
-        <w:t>Elsher</w:t>
-      </w:r>
-      <w:proofErr w:type="spellEnd"/>
+        <w:t>Name: James Elsher</w:t>
+      </w:r>
     </w:p>
     <w:p>
       <w:pPr>
@@ -1541,35 +1528,115 @@
         <w:rPr>
           <w:rStyle w:val="Hyperlink"/>
         </w:rPr>
-        <w:t xml:space="preserve">&lt;a </w:t>
-      </w:r>
-      <w:proofErr w:type="spellStart"/>
-      <w:r>
+        <w:t>&lt;a href="https://www.vecteezy.com/free-vector/join-us"&gt;Join Us Vectors by Vecteezy&lt;/a&gt;</w:t>
+      </w:r>
+    </w:p>
+    <w:p>
+      <w:pPr>
         <w:rPr>
           <w:rStyle w:val="Hyperlink"/>
-        </w:rPr>
-        <w:t>href</w:t>
-      </w:r>
-      <w:proofErr w:type="spellEnd"/>
+          <w:color w:val="auto"/>
+          <w:u w:val="none"/>
+        </w:rPr>
+      </w:pPr>
       <w:r>
         <w:rPr>
           <w:rStyle w:val="Hyperlink"/>
-        </w:rPr>
-        <w:t xml:space="preserve">="https://www.vecteezy.com/free-vector/join-us"&gt;Join Us Vectors by </w:t>
-      </w:r>
-      <w:proofErr w:type="spellStart"/>
-      <w:r>
+          <w:color w:val="auto"/>
+          <w:u w:val="none"/>
+        </w:rPr>
+        <w:t>City history</w:t>
+      </w:r>
+    </w:p>
+    <w:p>
+      <w:pPr>
+        <w:pStyle w:val="ListParagraph"/>
+        <w:numPr>
+          <w:ilvl w:val="0"/>
+          <w:numId w:val="4"/>
+        </w:numPr>
         <w:rPr>
           <w:rStyle w:val="Hyperlink"/>
-        </w:rPr>
-        <w:t>Vecteezy</w:t>
-      </w:r>
-      <w:proofErr w:type="spellEnd"/>
-      <w:r>
+          <w:color w:val="auto"/>
+          <w:u w:val="none"/>
+        </w:rPr>
+      </w:pPr>
+      <w:hyperlink r:id="rId20" w:history="1">
+        <w:r>
+          <w:rPr>
+            <w:rStyle w:val="Hyperlink"/>
+          </w:rPr>
+          <w:t>https://www.rexburg.org/community/page/history</w:t>
+        </w:r>
+      </w:hyperlink>
+    </w:p>
+    <w:p>
+      <w:pPr>
         <w:rPr>
           <w:rStyle w:val="Hyperlink"/>
-        </w:rPr>
-        <w:t>&lt;/a&gt;</w:t>
+          <w:color w:val="auto"/>
+          <w:u w:val="none"/>
+        </w:rPr>
+      </w:pPr>
+      <w:r>
+        <w:rPr>
+          <w:rStyle w:val="Hyperlink"/>
+          <w:color w:val="auto"/>
+          <w:u w:val="none"/>
+        </w:rPr>
+        <w:t>City info</w:t>
+      </w:r>
+    </w:p>
+    <w:p>
+      <w:pPr>
+        <w:pStyle w:val="ListParagraph"/>
+        <w:numPr>
+          <w:ilvl w:val="0"/>
+          <w:numId w:val="4"/>
+        </w:numPr>
+        <w:rPr>
+          <w:rStyle w:val="Hyperlink"/>
+          <w:color w:val="auto"/>
+          <w:u w:val="none"/>
+        </w:rPr>
+      </w:pPr>
+      <w:r>
+        <w:rPr>
+          <w:rStyle w:val="Hyperlink"/>
+          <w:color w:val="auto"/>
+          <w:u w:val="none"/>
+        </w:rPr>
+        <w:t xml:space="preserve">Census 2020 - </w:t>
+      </w:r>
+      <w:hyperlink r:id="rId21" w:history="1">
+        <w:r>
+          <w:rPr>
+            <w:rStyle w:val="Hyperlink"/>
+          </w:rPr>
+          <w:t>https://worldpopulationreview.com/us-cities/rexburg-id-population</w:t>
+        </w:r>
+      </w:hyperlink>
+    </w:p>
+    <w:p>
+      <w:pPr>
+        <w:pStyle w:val="ListParagraph"/>
+        <w:numPr>
+          <w:ilvl w:val="0"/>
+          <w:numId w:val="4"/>
+        </w:numPr>
+        <w:rPr>
+          <w:rStyle w:val="Hyperlink"/>
+          <w:color w:val="auto"/>
+          <w:u w:val="none"/>
+        </w:rPr>
+      </w:pPr>
+      <w:r>
+        <w:rPr>
+          <w:rStyle w:val="Hyperlink"/>
+          <w:color w:val="auto"/>
+          <w:u w:val="none"/>
+        </w:rPr>
+        <w:t>http://censusviewer.com/city/ID/Rexburg</w:t>
       </w:r>
     </w:p>
     <w:p>
@@ -1588,7 +1655,7 @@
           <w:numId w:val="3"/>
         </w:numPr>
       </w:pPr>
-      <w:hyperlink r:id="rId20" w:history="1">
+      <w:hyperlink r:id="rId22" w:history="1">
         <w:r>
           <w:rPr>
             <w:rStyle w:val="Hyperlink"/>
@@ -1605,7 +1672,7 @@
           <w:numId w:val="3"/>
         </w:numPr>
       </w:pPr>
-      <w:hyperlink r:id="rId21" w:history="1">
+      <w:hyperlink r:id="rId23" w:history="1">
         <w:r>
           <w:rPr>
             <w:rStyle w:val="Hyperlink"/>
@@ -1622,7 +1689,7 @@
           <w:numId w:val="3"/>
         </w:numPr>
       </w:pPr>
-      <w:hyperlink r:id="rId22" w:history="1">
+      <w:hyperlink r:id="rId24" w:history="1">
         <w:r>
           <w:rPr>
             <w:rStyle w:val="Hyperlink"/>
@@ -1662,7 +1729,7 @@
       <w:r>
         <w:t xml:space="preserve">Madison Library: </w:t>
       </w:r>
-      <w:hyperlink r:id="rId23" w:history="1">
+      <w:hyperlink r:id="rId25" w:history="1">
         <w:r>
           <w:rPr>
             <w:rStyle w:val="Hyperlink"/>
@@ -1682,7 +1749,7 @@
       <w:r>
         <w:t xml:space="preserve">ABRI Associates, LLC:  </w:t>
       </w:r>
-      <w:hyperlink r:id="rId24" w:history="1">
+      <w:hyperlink r:id="rId26" w:history="1">
         <w:r>
           <w:rPr>
             <w:rStyle w:val="Hyperlink"/>
@@ -1700,9 +1767,10 @@
         </w:numPr>
       </w:pPr>
       <w:r>
+        <w:lastRenderedPageBreak/>
         <w:t xml:space="preserve">A-1 Rental In. : </w:t>
       </w:r>
-      <w:hyperlink r:id="rId25" w:history="1">
+      <w:hyperlink r:id="rId27" w:history="1">
         <w:r>
           <w:rPr>
             <w:rStyle w:val="Hyperlink"/>
@@ -1722,7 +1790,7 @@
       <w:r>
         <w:t xml:space="preserve">0500 MECHANICS: </w:t>
       </w:r>
-      <w:hyperlink r:id="rId26" w:history="1">
+      <w:hyperlink r:id="rId28" w:history="1">
         <w:r>
           <w:rPr>
             <w:rStyle w:val="Hyperlink"/>
@@ -1742,7 +1810,7 @@
       <w:r>
         <w:t xml:space="preserve">Fisher’s Technology: </w:t>
       </w:r>
-      <w:hyperlink r:id="rId27" w:history="1">
+      <w:hyperlink r:id="rId29" w:history="1">
         <w:r>
           <w:rPr>
             <w:rStyle w:val="Hyperlink"/>
@@ -1765,7 +1833,7 @@
       <w:r>
         <w:t xml:space="preserve">Factory: </w:t>
       </w:r>
-      <w:hyperlink r:id="rId28" w:history="1">
+      <w:hyperlink r:id="rId30" w:history="1">
         <w:r>
           <w:rPr>
             <w:rStyle w:val="Hyperlink"/>
@@ -1776,7 +1844,6 @@
     </w:p>
     <w:p>
       <w:r>
-        <w:lastRenderedPageBreak/>
         <w:t xml:space="preserve">      SNS Logo</w:t>
       </w:r>
     </w:p>
@@ -1784,7 +1851,7 @@
       <w:r>
         <w:tab/>
       </w:r>
-      <w:hyperlink r:id="rId29" w:history="1">
+      <w:hyperlink r:id="rId31" w:history="1">
         <w:r>
           <w:rPr>
             <w:rStyle w:val="Hyperlink"/>
@@ -1799,7 +1866,7 @@
       </w:r>
     </w:p>
     <w:p>
-      <w:hyperlink r:id="rId30" w:history="1">
+      <w:hyperlink r:id="rId32" w:history="1">
         <w:r>
           <w:rPr>
             <w:rStyle w:val="Hyperlink"/>
@@ -1876,6 +1943,119 @@
 <file path=word/numbering.xml><?xml version="1.0" encoding="utf-8"?>
 <w:numbering xmlns:wpc="http://schemas.microsoft.com/office/word/2010/wordprocessingCanvas" xmlns:cx="http://schemas.microsoft.com/office/drawing/2014/chartex" xmlns:cx1="http://schemas.microsoft.com/office/drawing/2015/9/8/chartex" xmlns:cx2="http://schemas.microsoft.com/office/drawing/2015/10/21/chartex" xmlns:cx3="http://schemas.microsoft.com/office/drawing/2016/5/9/chartex" xmlns:cx4="http://schemas.microsoft.com/office/drawing/2016/5/10/chartex" xmlns:cx5="http://schemas.microsoft.com/office/drawing/2016/5/11/chartex" xmlns:cx6="http://schemas.microsoft.com/office/drawing/2016/5/12/chartex" xmlns:cx7="http://schemas.microsoft.com/office/drawing/2016/5/13/chartex" xmlns:cx8="http://schemas.microsoft.com/office/drawing/2016/5/14/chartex" xmlns:mc="http://schemas.openxmlformats.org/markup-compatibility/2006" xmlns:aink="http://schemas.microsoft.com/office/drawing/2016/ink" xmlns:am3d="http://schemas.microsoft.com/office/drawing/2017/model3d" xmlns:o="urn:schemas-microsoft-com:office:office" xmlns:r="http://schemas.openxmlformats.org/officeDocument/2006/relationships" xmlns:m="http://schemas.openxmlformats.org/officeDocument/2006/math" xmlns:v="urn:schemas-microsoft-com:vml" xmlns:wp14="http://schemas.microsoft.com/office/word/2010/wordprocessingDrawing" xmlns:wp="http://schemas.openxmlformats.org/drawingml/2006/wordprocessingDrawing" xmlns:w10="urn:schemas-microsoft-com:office:word" xmlns:w="http://schemas.openxmlformats.org/wordprocessingml/2006/main" xmlns:w14="http://schemas.microsoft.com/office/word/2010/wordml" xmlns:w15="http://schemas.microsoft.com/office/word/2012/wordml" xmlns:w16cex="http://schemas.microsoft.com/office/word/2018/wordml/cex" xmlns:w16cid="http://schemas.microsoft.com/office/word/2016/wordml/cid" xmlns:w16="http://schemas.microsoft.com/office/word/2018/wordml" xmlns:w16se="http://schemas.microsoft.com/office/word/2015/wordml/symex" xmlns:wpg="http://schemas.microsoft.com/office/word/2010/wordprocessingGroup" xmlns:wpi="http://schemas.microsoft.com/office/word/2010/wordprocessingInk" xmlns:wne="http://schemas.microsoft.com/office/word/2006/wordml" xmlns:wps="http://schemas.microsoft.com/office/word/2010/wordprocessingShape" mc:Ignorable="w14 w15 w16se w16cid w16 w16cex wp14">
   <w:abstractNum w:abstractNumId="0" w15:restartNumberingAfterBreak="0">
+    <w:nsid w:val="50DC470C"/>
+    <w:multiLevelType w:val="hybridMultilevel"/>
+    <w:tmpl w:val="8D2A29F4"/>
+    <w:lvl w:ilvl="0" w:tplc="04090001">
+      <w:start w:val="1"/>
+      <w:numFmt w:val="bullet"/>
+      <w:lvlText w:val=""/>
+      <w:lvlJc w:val="left"/>
+      <w:pPr>
+        <w:ind w:left="720" w:hanging="360"/>
+      </w:pPr>
+      <w:rPr>
+        <w:rFonts w:ascii="Symbol" w:hAnsi="Symbol" w:hint="default"/>
+      </w:rPr>
+    </w:lvl>
+    <w:lvl w:ilvl="1" w:tplc="04090003" w:tentative="1">
+      <w:start w:val="1"/>
+      <w:numFmt w:val="bullet"/>
+      <w:lvlText w:val="o"/>
+      <w:lvlJc w:val="left"/>
+      <w:pPr>
+        <w:ind w:left="1440" w:hanging="360"/>
+      </w:pPr>
+      <w:rPr>
+        <w:rFonts w:ascii="Courier New" w:hAnsi="Courier New" w:cs="Courier New" w:hint="default"/>
+      </w:rPr>
+    </w:lvl>
+    <w:lvl w:ilvl="2" w:tplc="04090005" w:tentative="1">
+      <w:start w:val="1"/>
+      <w:numFmt w:val="bullet"/>
+      <w:lvlText w:val=""/>
+      <w:lvlJc w:val="left"/>
+      <w:pPr>
+        <w:ind w:left="2160" w:hanging="360"/>
+      </w:pPr>
+      <w:rPr>
+        <w:rFonts w:ascii="Wingdings" w:hAnsi="Wingdings" w:hint="default"/>
+      </w:rPr>
+    </w:lvl>
+    <w:lvl w:ilvl="3" w:tplc="04090001" w:tentative="1">
+      <w:start w:val="1"/>
+      <w:numFmt w:val="bullet"/>
+      <w:lvlText w:val=""/>
+      <w:lvlJc w:val="left"/>
+      <w:pPr>
+        <w:ind w:left="2880" w:hanging="360"/>
+      </w:pPr>
+      <w:rPr>
+        <w:rFonts w:ascii="Symbol" w:hAnsi="Symbol" w:hint="default"/>
+      </w:rPr>
+    </w:lvl>
+    <w:lvl w:ilvl="4" w:tplc="04090003" w:tentative="1">
+      <w:start w:val="1"/>
+      <w:numFmt w:val="bullet"/>
+      <w:lvlText w:val="o"/>
+      <w:lvlJc w:val="left"/>
+      <w:pPr>
+        <w:ind w:left="3600" w:hanging="360"/>
+      </w:pPr>
+      <w:rPr>
+        <w:rFonts w:ascii="Courier New" w:hAnsi="Courier New" w:cs="Courier New" w:hint="default"/>
+      </w:rPr>
+    </w:lvl>
+    <w:lvl w:ilvl="5" w:tplc="04090005" w:tentative="1">
+      <w:start w:val="1"/>
+      <w:numFmt w:val="bullet"/>
+      <w:lvlText w:val=""/>
+      <w:lvlJc w:val="left"/>
+      <w:pPr>
+        <w:ind w:left="4320" w:hanging="360"/>
+      </w:pPr>
+      <w:rPr>
+        <w:rFonts w:ascii="Wingdings" w:hAnsi="Wingdings" w:hint="default"/>
+      </w:rPr>
+    </w:lvl>
+    <w:lvl w:ilvl="6" w:tplc="04090001" w:tentative="1">
+      <w:start w:val="1"/>
+      <w:numFmt w:val="bullet"/>
+      <w:lvlText w:val=""/>
+      <w:lvlJc w:val="left"/>
+      <w:pPr>
+        <w:ind w:left="5040" w:hanging="360"/>
+      </w:pPr>
+      <w:rPr>
+        <w:rFonts w:ascii="Symbol" w:hAnsi="Symbol" w:hint="default"/>
+      </w:rPr>
+    </w:lvl>
+    <w:lvl w:ilvl="7" w:tplc="04090003" w:tentative="1">
+      <w:start w:val="1"/>
+      <w:numFmt w:val="bullet"/>
+      <w:lvlText w:val="o"/>
+      <w:lvlJc w:val="left"/>
+      <w:pPr>
+        <w:ind w:left="5760" w:hanging="360"/>
+      </w:pPr>
+      <w:rPr>
+        <w:rFonts w:ascii="Courier New" w:hAnsi="Courier New" w:cs="Courier New" w:hint="default"/>
+      </w:rPr>
+    </w:lvl>
+    <w:lvl w:ilvl="8" w:tplc="04090005" w:tentative="1">
+      <w:start w:val="1"/>
+      <w:numFmt w:val="bullet"/>
+      <w:lvlText w:val=""/>
+      <w:lvlJc w:val="left"/>
+      <w:pPr>
+        <w:ind w:left="6480" w:hanging="360"/>
+      </w:pPr>
+      <w:rPr>
+        <w:rFonts w:ascii="Wingdings" w:hAnsi="Wingdings" w:hint="default"/>
+      </w:rPr>
+    </w:lvl>
+  </w:abstractNum>
+  <w:abstractNum w:abstractNumId="1" w15:restartNumberingAfterBreak="0">
     <w:nsid w:val="546C7B59"/>
     <w:multiLevelType w:val="hybridMultilevel"/>
     <w:tmpl w:val="C186DB92"/>
@@ -1988,7 +2168,7 @@
       </w:rPr>
     </w:lvl>
   </w:abstractNum>
-  <w:abstractNum w:abstractNumId="1" w15:restartNumberingAfterBreak="0">
+  <w:abstractNum w:abstractNumId="2" w15:restartNumberingAfterBreak="0">
     <w:nsid w:val="68E5608F"/>
     <w:multiLevelType w:val="hybridMultilevel"/>
     <w:tmpl w:val="3C807794"/>
@@ -2101,7 +2281,7 @@
       </w:rPr>
     </w:lvl>
   </w:abstractNum>
-  <w:abstractNum w:abstractNumId="2" w15:restartNumberingAfterBreak="0">
+  <w:abstractNum w:abstractNumId="3" w15:restartNumberingAfterBreak="0">
     <w:nsid w:val="74B879E2"/>
     <w:multiLevelType w:val="hybridMultilevel"/>
     <w:tmpl w:val="6CDA5E4E"/>
@@ -2215,13 +2395,16 @@
     </w:lvl>
   </w:abstractNum>
   <w:num w:numId="1">
+    <w:abstractNumId w:val="3"/>
+  </w:num>
+  <w:num w:numId="2">
+    <w:abstractNumId w:val="1"/>
+  </w:num>
+  <w:num w:numId="3">
     <w:abstractNumId w:val="2"/>
   </w:num>
-  <w:num w:numId="2">
+  <w:num w:numId="4">
     <w:abstractNumId w:val="0"/>
-  </w:num>
-  <w:num w:numId="3">
-    <w:abstractNumId w:val="1"/>
   </w:num>
 </w:numbering>
 </file>

</xml_diff>

<commit_message>
Final project is done
</commit_message>
<xml_diff>
--- a/final/Term Website Planning Document.docx
+++ b/final/Term Website Planning Document.docx
@@ -52,15 +52,7 @@
         <w:t xml:space="preserve">The site also keeps the members informed about upcoming events and programs, and it also helps them strengthen </w:t>
       </w:r>
       <w:r>
-        <w:t xml:space="preserve">the relationships with others through social media such as </w:t>
-      </w:r>
-      <w:proofErr w:type="spellStart"/>
-      <w:r>
-        <w:t>facebook</w:t>
-      </w:r>
-      <w:proofErr w:type="spellEnd"/>
-      <w:r>
-        <w:t xml:space="preserve"> and Instagram. The members are encouraged to share their stories/ businesses on those sites. </w:t>
+        <w:t xml:space="preserve">the relationships with others through social media such as facebook and Instagram. The members are encouraged to share their stories/ businesses on those sites. </w:t>
       </w:r>
     </w:p>
     <w:p>
@@ -206,13 +198,8 @@
         <w:spacing w:after="0" w:line="240" w:lineRule="auto"/>
       </w:pPr>
       <w:r>
-        <w:t xml:space="preserve">Name: James </w:t>
-      </w:r>
-      <w:proofErr w:type="spellStart"/>
-      <w:r>
-        <w:t>Elsher</w:t>
-      </w:r>
-      <w:proofErr w:type="spellEnd"/>
+        <w:t>Name: James Elsher</w:t>
+      </w:r>
     </w:p>
     <w:p>
       <w:pPr>
@@ -243,15 +230,7 @@
         <w:spacing w:after="0" w:line="240" w:lineRule="auto"/>
       </w:pPr>
       <w:r>
-        <w:t xml:space="preserve">Reason for visit: He is attending at BYU Idaho and pursuing a business degree. He wants to start his business in Rexburg, but he needs to gain more knowledge about how to open a business, what potential competitors are like, etc. He visits the website to search for any </w:t>
-      </w:r>
-      <w:proofErr w:type="gramStart"/>
-      <w:r>
-        <w:t>business related</w:t>
-      </w:r>
-      <w:proofErr w:type="gramEnd"/>
-      <w:r>
-        <w:t xml:space="preserve"> events in the city so that he could attend the event to get familiar with other business owners. </w:t>
+        <w:t xml:space="preserve">Reason for visit: He is attending at BYU Idaho and pursuing a business degree. He wants to start his business in Rexburg, but he needs to gain more knowledge about how to open a business, what potential competitors are like, etc. He visits the website to search for any business related events in the city so that he could attend the event to get familiar with other business owners. </w:t>
       </w:r>
     </w:p>
     <w:p>
@@ -1549,35 +1528,7 @@
         <w:rPr>
           <w:rStyle w:val="Hyperlink"/>
         </w:rPr>
-        <w:t xml:space="preserve">&lt;a </w:t>
-      </w:r>
-      <w:proofErr w:type="spellStart"/>
-      <w:r>
-        <w:rPr>
-          <w:rStyle w:val="Hyperlink"/>
-        </w:rPr>
-        <w:t>href</w:t>
-      </w:r>
-      <w:proofErr w:type="spellEnd"/>
-      <w:r>
-        <w:rPr>
-          <w:rStyle w:val="Hyperlink"/>
-        </w:rPr>
-        <w:t xml:space="preserve">="https://www.vecteezy.com/free-vector/join-us"&gt;Join Us Vectors by </w:t>
-      </w:r>
-      <w:proofErr w:type="spellStart"/>
-      <w:r>
-        <w:rPr>
-          <w:rStyle w:val="Hyperlink"/>
-        </w:rPr>
-        <w:t>Vecteezy</w:t>
-      </w:r>
-      <w:proofErr w:type="spellEnd"/>
-      <w:r>
-        <w:rPr>
-          <w:rStyle w:val="Hyperlink"/>
-        </w:rPr>
-        <w:t>&lt;/a&gt;</w:t>
+        <w:t>&lt;a href="https://www.vecteezy.com/free-vector/join-us"&gt;Join Us Vectors by Vecteezy&lt;/a&gt;</w:t>
       </w:r>
     </w:p>
     <w:p>
@@ -1689,13 +1640,43 @@
         </w:rPr>
         <w:t xml:space="preserve">Current event info - </w:t>
       </w:r>
-      <w:r>
+      <w:hyperlink r:id="rId22" w:history="1">
+        <w:r>
+          <w:rPr>
+            <w:rStyle w:val="Hyperlink"/>
+          </w:rPr>
+          <w:t>https://www.rexburg.org/calendar/month/2021-08</w:t>
+        </w:r>
+      </w:hyperlink>
+    </w:p>
+    <w:p>
+      <w:pPr>
+        <w:pStyle w:val="ListParagraph"/>
+        <w:numPr>
+          <w:ilvl w:val="0"/>
+          <w:numId w:val="1"/>
+        </w:numPr>
         <w:rPr>
           <w:rStyle w:val="Hyperlink"/>
           <w:color w:val="auto"/>
           <w:u w:val="none"/>
         </w:rPr>
-        <w:t>https://www.rexburg.org/calendar/month/2021-08</w:t>
+      </w:pPr>
+      <w:r>
+        <w:rPr>
+          <w:rStyle w:val="Hyperlink"/>
+          <w:color w:val="auto"/>
+          <w:u w:val="none"/>
+        </w:rPr>
+        <w:t xml:space="preserve">Thank you-picture - </w:t>
+      </w:r>
+      <w:r>
+        <w:rPr>
+          <w:rStyle w:val="Hyperlink"/>
+          <w:color w:val="auto"/>
+          <w:u w:val="none"/>
+        </w:rPr>
+        <w:t>https://unsplash.com/photos/zunGugEsJCE</w:t>
       </w:r>
     </w:p>
     <w:p>
@@ -1728,7 +1709,7 @@
           <w:u w:val="none"/>
         </w:rPr>
       </w:pPr>
-      <w:hyperlink r:id="rId22" w:history="1">
+      <w:hyperlink r:id="rId23" w:history="1">
         <w:r>
           <w:rPr>
             <w:rStyle w:val="Hyperlink"/>
@@ -1775,7 +1756,7 @@
         </w:rPr>
         <w:t xml:space="preserve">Census 2020 - </w:t>
       </w:r>
-      <w:hyperlink r:id="rId23" w:history="1">
+      <w:hyperlink r:id="rId24" w:history="1">
         <w:r>
           <w:rPr>
             <w:rStyle w:val="Hyperlink"/>
@@ -1810,11 +1791,9 @@
       <w:pPr>
         <w:ind w:left="360"/>
       </w:pPr>
-      <w:proofErr w:type="gramStart"/>
       <w:r>
         <w:t>Rexburg  pictures</w:t>
       </w:r>
-      <w:proofErr w:type="gramEnd"/>
     </w:p>
     <w:p>
       <w:pPr>
@@ -1824,7 +1803,7 @@
           <w:numId w:val="3"/>
         </w:numPr>
       </w:pPr>
-      <w:hyperlink r:id="rId24" w:history="1">
+      <w:hyperlink r:id="rId25" w:history="1">
         <w:r>
           <w:rPr>
             <w:rStyle w:val="Hyperlink"/>
@@ -1841,7 +1820,7 @@
           <w:numId w:val="3"/>
         </w:numPr>
       </w:pPr>
-      <w:hyperlink r:id="rId25" w:history="1">
+      <w:hyperlink r:id="rId26" w:history="1">
         <w:r>
           <w:rPr>
             <w:rStyle w:val="Hyperlink"/>
@@ -1858,7 +1837,7 @@
           <w:numId w:val="3"/>
         </w:numPr>
       </w:pPr>
-      <w:hyperlink r:id="rId26" w:history="1">
+      <w:hyperlink r:id="rId27" w:history="1">
         <w:r>
           <w:rPr>
             <w:rStyle w:val="Hyperlink"/>
@@ -1899,7 +1878,7 @@
       <w:r>
         <w:t xml:space="preserve">Madison Library: </w:t>
       </w:r>
-      <w:hyperlink r:id="rId27" w:history="1">
+      <w:hyperlink r:id="rId28" w:history="1">
         <w:r>
           <w:rPr>
             <w:rStyle w:val="Hyperlink"/>
@@ -1919,7 +1898,7 @@
       <w:r>
         <w:t xml:space="preserve">ABRI Associates, LLC:  </w:t>
       </w:r>
-      <w:hyperlink r:id="rId28" w:history="1">
+      <w:hyperlink r:id="rId29" w:history="1">
         <w:r>
           <w:rPr>
             <w:rStyle w:val="Hyperlink"/>
@@ -1937,17 +1916,9 @@
         </w:numPr>
       </w:pPr>
       <w:r>
-        <w:t xml:space="preserve">A-1 Rental </w:t>
-      </w:r>
-      <w:proofErr w:type="gramStart"/>
-      <w:r>
-        <w:t>In. :</w:t>
-      </w:r>
-      <w:proofErr w:type="gramEnd"/>
-      <w:r>
-        <w:t xml:space="preserve"> </w:t>
-      </w:r>
-      <w:hyperlink r:id="rId29" w:history="1">
+        <w:t xml:space="preserve">A-1 Rental In. : </w:t>
+      </w:r>
+      <w:hyperlink r:id="rId30" w:history="1">
         <w:r>
           <w:rPr>
             <w:rStyle w:val="Hyperlink"/>
@@ -1967,7 +1938,7 @@
       <w:r>
         <w:t xml:space="preserve">0500 MECHANICS: </w:t>
       </w:r>
-      <w:hyperlink r:id="rId30" w:history="1">
+      <w:hyperlink r:id="rId31" w:history="1">
         <w:r>
           <w:rPr>
             <w:rStyle w:val="Hyperlink"/>
@@ -1987,7 +1958,7 @@
       <w:r>
         <w:t xml:space="preserve">Fisher’s Technology: </w:t>
       </w:r>
-      <w:hyperlink r:id="rId31" w:history="1">
+      <w:hyperlink r:id="rId32" w:history="1">
         <w:r>
           <w:rPr>
             <w:rStyle w:val="Hyperlink"/>
@@ -2010,7 +1981,7 @@
       <w:r>
         <w:t xml:space="preserve">Factory: </w:t>
       </w:r>
-      <w:hyperlink r:id="rId32" w:history="1">
+      <w:hyperlink r:id="rId33" w:history="1">
         <w:r>
           <w:rPr>
             <w:rStyle w:val="Hyperlink"/>
@@ -2028,7 +1999,7 @@
       <w:r>
         <w:tab/>
       </w:r>
-      <w:hyperlink r:id="rId33" w:history="1">
+      <w:hyperlink r:id="rId34" w:history="1">
         <w:r>
           <w:rPr>
             <w:rStyle w:val="Hyperlink"/>
@@ -2043,7 +2014,7 @@
       </w:r>
     </w:p>
     <w:p>
-      <w:hyperlink r:id="rId34" w:history="1">
+      <w:hyperlink r:id="rId35" w:history="1">
         <w:r>
           <w:rPr>
             <w:rStyle w:val="Hyperlink"/>

</xml_diff>